<commit_message>
Nico midified the title of Installing Java.docx
</commit_message>
<xml_diff>
--- a/src/main/resources/ProjectDocumentation/Installing Java.docx
+++ b/src/main/resources/ProjectDocumentation/Installing Java.docx
@@ -1,22 +1,14 @@
 
 <file path=word/document.xml><?xml version="1.0" encoding="utf-8"?>
-<w:document xmlns:wpc="http://schemas.microsoft.com/office/word/2010/wordprocessingCanvas" xmlns:cx="http://schemas.microsoft.com/office/drawing/2014/chartex" xmlns:cx1="http://schemas.microsoft.com/office/drawing/2015/9/8/chartex" xmlns:cx2="http://schemas.microsoft.com/office/drawing/2015/10/21/chartex" xmlns:cx3="http://schemas.microsoft.com/office/drawing/2016/5/9/chartex" xmlns:cx4="http://schemas.microsoft.com/office/drawing/2016/5/10/chartex" xmlns:cx5="http://schemas.microsoft.com/office/drawing/2016/5/11/chartex" xmlns:cx6="http://schemas.microsoft.com/office/drawing/2016/5/12/chartex" xmlns:cx7="http://schemas.microsoft.com/office/drawing/2016/5/13/chartex" xmlns:cx8="http://schemas.microsoft.com/office/drawing/2016/5/14/chartex" xmlns:mc="http://schemas.openxmlformats.org/markup-compatibility/2006" xmlns:aink="http://schemas.microsoft.com/office/drawing/2016/ink" xmlns:am3d="http://schemas.microsoft.com/office/drawing/2017/model3d" xmlns:o="urn:schemas-microsoft-com:office:office" xmlns:r="http://schemas.openxmlformats.org/officeDocument/2006/relationships" xmlns:m="http://schemas.openxmlformats.org/officeDocument/2006/math" xmlns:v="urn:schemas-microsoft-com:vml" xmlns:wp14="http://schemas.microsoft.com/office/word/2010/wordprocessingDrawing" xmlns:wp="http://schemas.openxmlformats.org/drawingml/2006/wordprocessingDrawing" xmlns:w10="urn:schemas-microsoft-com:office:word" xmlns:w="http://schemas.openxmlformats.org/wordprocessingml/2006/main" xmlns:w14="http://schemas.microsoft.com/office/word/2010/wordml" xmlns:w15="http://schemas.microsoft.com/office/word/2012/wordml" xmlns:w16cex="http://schemas.microsoft.com/office/word/2018/wordml/cex" xmlns:w16cid="http://schemas.microsoft.com/office/word/2016/wordml/cid" xmlns:w16="http://schemas.microsoft.com/office/word/2018/wordml" xmlns:w16sdtdh="http://schemas.microsoft.com/office/word/2020/wordml/sdtdatahash" xmlns:w16se="http://schemas.microsoft.com/office/word/2015/wordml/symex" xmlns:wpg="http://schemas.microsoft.com/office/word/2010/wordprocessingGroup" xmlns:wpi="http://schemas.microsoft.com/office/word/2010/wordprocessingInk" xmlns:wne="http://schemas.microsoft.com/office/word/2006/wordml" xmlns:wps="http://schemas.microsoft.com/office/word/2010/wordprocessingShape" mc:Ignorable="w14 w15 w16se w16cid w16 w16cex w16sdtdh wp14">
-  <w:background w:color="D9E2F3" w:themeColor="accent1" w:themeTint="33"/>
+<w:document xmlns:o="urn:schemas-microsoft-com:office:office" xmlns:r="http://schemas.openxmlformats.org/officeDocument/2006/relationships" xmlns:v="urn:schemas-microsoft-com:vml" xmlns:w="http://schemas.openxmlformats.org/wordprocessingml/2006/main" xmlns:w10="urn:schemas-microsoft-com:office:word" xmlns:wp="http://schemas.openxmlformats.org/drawingml/2006/wordprocessingDrawing" xmlns:wps="http://schemas.microsoft.com/office/word/2010/wordprocessingShape" xmlns:wpg="http://schemas.microsoft.com/office/word/2010/wordprocessingGroup" xmlns:mc="http://schemas.openxmlformats.org/markup-compatibility/2006" xmlns:wp14="http://schemas.microsoft.com/office/word/2010/wordprocessingDrawing" xmlns:w14="http://schemas.microsoft.com/office/word/2010/wordml" mc:Ignorable="w14 wp14">
+  <w:background w:color="D9E2F3"/>
   <w:body>
     <w:p>
       <w:pPr>
+        <w:pStyle w:val="Normal"/>
         <w:jc w:val="center"/>
         <w:rPr>
           <w:b/>
-          <w:bCs/>
-          <w:color w:val="1F3864" w:themeColor="accent1" w:themeShade="80"/>
-        </w:rPr>
-      </w:pPr>
-    </w:p>
-    <w:p>
-      <w:pPr>
-        <w:jc w:val="center"/>
-        <w:rPr>
           <w:b/>
           <w:bCs/>
           <w:color w:val="1F3864" w:themeColor="accent1" w:themeShade="80"/>
@@ -24,19 +16,31 @@
       </w:pPr>
       <w:r>
         <w:rPr>
-          <w:noProof/>
+          <w:b/>
+          <w:bCs/>
+          <w:color w:val="1F3864" w:themeColor="accent1" w:themeShade="80"/>
         </w:rPr>
+        <w:t>Installing Java</w:t>
+      </w:r>
+    </w:p>
+    <w:p>
+      <w:pPr>
+        <w:pStyle w:val="Normal"/>
+        <w:jc w:val="center"/>
+        <w:rPr>
+          <w:b/>
+          <w:b/>
+          <w:bCs/>
+          <w:color w:val="1F3864" w:themeColor="accent1" w:themeShade="80"/>
+        </w:rPr>
+      </w:pPr>
+      <w:r>
+        <w:rPr/>
         <w:drawing>
-          <wp:inline distT="0" distB="0" distL="0" distR="0" wp14:anchorId="0051792C" wp14:editId="71A2D82A">
-            <wp:extent cx="1213016" cy="889544"/>
-            <wp:effectExtent l="0" t="0" r="6350" b="6350"/>
-            <wp:docPr id="5" name="Picture 4">
-              <a:extLst xmlns:a="http://schemas.openxmlformats.org/drawingml/2006/main">
-                <a:ext uri="{FF2B5EF4-FFF2-40B4-BE49-F238E27FC236}">
-                  <a16:creationId xmlns:a16="http://schemas.microsoft.com/office/drawing/2014/main" id="{5395D67B-AC4C-483D-8DE2-FCCF4F43AD5B}"/>
-                </a:ext>
-              </a:extLst>
-            </wp:docPr>
+          <wp:inline distT="0" distB="0" distL="0" distR="0">
+            <wp:extent cx="1212850" cy="889635"/>
+            <wp:effectExtent l="0" t="0" r="0" b="0"/>
+            <wp:docPr id="1" name="Picture 4" descr=""/>
             <wp:cNvGraphicFramePr>
               <a:graphicFrameLocks xmlns:a="http://schemas.openxmlformats.org/drawingml/2006/main" noChangeAspect="1"/>
             </wp:cNvGraphicFramePr>
@@ -44,26 +48,22 @@
               <a:graphicData uri="http://schemas.openxmlformats.org/drawingml/2006/picture">
                 <pic:pic xmlns:pic="http://schemas.openxmlformats.org/drawingml/2006/picture">
                   <pic:nvPicPr>
-                    <pic:cNvPr id="5" name="Picture 4">
-                      <a:extLst>
-                        <a:ext uri="{FF2B5EF4-FFF2-40B4-BE49-F238E27FC236}">
-                          <a16:creationId xmlns:a16="http://schemas.microsoft.com/office/drawing/2014/main" id="{5395D67B-AC4C-483D-8DE2-FCCF4F43AD5B}"/>
-                        </a:ext>
-                      </a:extLst>
-                    </pic:cNvPr>
+                    <pic:cNvPr id="1" name="Picture 4" descr=""/>
                     <pic:cNvPicPr>
-                      <a:picLocks noChangeAspect="1"/>
+                      <a:picLocks noChangeAspect="1" noChangeArrowheads="1"/>
                     </pic:cNvPicPr>
                   </pic:nvPicPr>
-                  <pic:blipFill rotWithShape="1">
-                    <a:blip r:embed="rId4"/>
-                    <a:srcRect l="18541" r="1689" b="-1"/>
-                    <a:stretch/>
+                  <pic:blipFill>
+                    <a:blip r:embed="rId2"/>
+                    <a:srcRect l="18545" t="0" r="1692" b="0"/>
+                    <a:stretch>
+                      <a:fillRect/>
+                    </a:stretch>
                   </pic:blipFill>
-                  <pic:spPr>
+                  <pic:spPr bwMode="auto">
                     <a:xfrm>
                       <a:off x="0" y="0"/>
-                      <a:ext cx="1241823" cy="910669"/>
+                      <a:ext cx="1212850" cy="889635"/>
                     </a:xfrm>
                     <a:prstGeom prst="rect">
                       <a:avLst/>
@@ -78,8 +78,10 @@
     </w:p>
     <w:p>
       <w:pPr>
+        <w:pStyle w:val="Normal"/>
         <w:jc w:val="center"/>
         <w:rPr>
+          <w:b/>
           <w:b/>
           <w:bCs/>
           <w:color w:val="1F3864" w:themeColor="accent1" w:themeShade="80"/>
@@ -91,61 +93,63 @@
           <w:bCs/>
           <w:color w:val="1F3864" w:themeColor="accent1" w:themeShade="80"/>
         </w:rPr>
-        <w:t xml:space="preserve">INSTALLING </w:t>
+        <w:t xml:space="preserve">INSTALLING JAVA </w:t>
       </w:r>
+    </w:p>
+    <w:p>
+      <w:pPr>
+        <w:pStyle w:val="Normal"/>
+        <w:jc w:val="center"/>
+        <w:rPr>
+          <w:b/>
+          <w:b/>
+          <w:bCs/>
+          <w:color w:val="1F3864" w:themeColor="accent1" w:themeShade="80"/>
+        </w:rPr>
+      </w:pPr>
       <w:r>
         <w:rPr>
           <w:b/>
           <w:bCs/>
           <w:color w:val="1F3864" w:themeColor="accent1" w:themeShade="80"/>
         </w:rPr>
-        <w:t>JAVA</w:t>
-      </w:r>
-      <w:r>
-        <w:rPr>
-          <w:b/>
-          <w:bCs/>
-          <w:color w:val="1F3864" w:themeColor="accent1" w:themeShade="80"/>
-        </w:rPr>
-        <w:t xml:space="preserve"> </w:t>
       </w:r>
     </w:p>
     <w:p>
       <w:pPr>
+        <w:pStyle w:val="Normal"/>
+        <w:spacing w:before="0" w:after="160"/>
         <w:jc w:val="center"/>
         <w:rPr>
+          <w:b/>
           <w:b/>
           <w:bCs/>
           <w:color w:val="1F3864" w:themeColor="accent1" w:themeShade="80"/>
         </w:rPr>
       </w:pPr>
-    </w:p>
-    <w:p>
-      <w:pPr>
-        <w:jc w:val="center"/>
-        <w:rPr>
-          <w:b/>
-          <w:bCs/>
-          <w:color w:val="1F3864" w:themeColor="accent1" w:themeShade="80"/>
-        </w:rPr>
-      </w:pPr>
+      <w:r>
+        <w:rPr/>
+      </w:r>
     </w:p>
     <w:sectPr>
+      <w:type w:val="nextPage"/>
       <w:pgSz w:w="12240" w:h="15840"/>
-      <w:pgMar w:top="1440" w:right="1440" w:bottom="1440" w:left="1440" w:header="720" w:footer="720" w:gutter="0"/>
-      <w:cols w:space="720"/>
-      <w:docGrid w:linePitch="360"/>
+      <w:pgMar w:left="1440" w:right="1440" w:header="0" w:top="1440" w:footer="0" w:bottom="1440" w:gutter="0"/>
+      <w:pgNumType w:fmt="decimal"/>
+      <w:formProt w:val="false"/>
+      <w:textDirection w:val="lrTb"/>
+      <w:docGrid w:type="default" w:linePitch="360" w:charSpace="4096"/>
     </w:sectPr>
   </w:body>
 </w:document>
 </file>
 
 <file path=word/styles.xml><?xml version="1.0" encoding="utf-8"?>
-<w:styles xmlns:mc="http://schemas.openxmlformats.org/markup-compatibility/2006" xmlns:r="http://schemas.openxmlformats.org/officeDocument/2006/relationships" xmlns:w="http://schemas.openxmlformats.org/wordprocessingml/2006/main" xmlns:w14="http://schemas.microsoft.com/office/word/2010/wordml" xmlns:w15="http://schemas.microsoft.com/office/word/2012/wordml" xmlns:w16cex="http://schemas.microsoft.com/office/word/2018/wordml/cex" xmlns:w16cid="http://schemas.microsoft.com/office/word/2016/wordml/cid" xmlns:w16="http://schemas.microsoft.com/office/word/2018/wordml" xmlns:w16sdtdh="http://schemas.microsoft.com/office/word/2020/wordml/sdtdatahash" xmlns:w16se="http://schemas.microsoft.com/office/word/2015/wordml/symex" mc:Ignorable="w14 w15 w16se w16cid w16 w16cex w16sdtdh">
+<w:styles xmlns:w="http://schemas.openxmlformats.org/wordprocessingml/2006/main" xmlns:w14="http://schemas.microsoft.com/office/word/2010/wordml" xmlns:mc="http://schemas.openxmlformats.org/markup-compatibility/2006" mc:Ignorable="w14">
   <w:docDefaults>
     <w:rPrDefault>
       <w:rPr>
-        <w:rFonts w:asciiTheme="minorHAnsi" w:eastAsiaTheme="minorEastAsia" w:hAnsiTheme="minorHAnsi" w:cstheme="minorBidi"/>
+        <w:rFonts w:ascii="Calibri" w:hAnsi="Calibri" w:eastAsia="" w:cs="" w:asciiTheme="minorHAnsi" w:cstheme="minorBidi" w:eastAsiaTheme="minorEastAsia" w:hAnsiTheme="minorHAnsi"/>
         <w:sz w:val="22"/>
         <w:szCs w:val="22"/>
         <w:lang w:val="en-US" w:eastAsia="en-US" w:bidi="ar-SA"/>
@@ -153,21 +157,21 @@
     </w:rPrDefault>
     <w:pPrDefault>
       <w:pPr>
-        <w:spacing w:after="160" w:line="259" w:lineRule="auto"/>
+        <w:suppressAutoHyphens w:val="true"/>
       </w:pPr>
     </w:pPrDefault>
   </w:docDefaults>
   <w:latentStyles w:defLockedState="0" w:defUIPriority="99" w:defSemiHidden="0" w:defUnhideWhenUsed="0" w:defQFormat="0" w:count="376">
     <w:lsdException w:name="Normal" w:uiPriority="0" w:qFormat="1"/>
     <w:lsdException w:name="heading 1" w:uiPriority="9" w:qFormat="1"/>
-    <w:lsdException w:name="heading 2" w:semiHidden="1" w:uiPriority="9" w:unhideWhenUsed="1" w:qFormat="1"/>
-    <w:lsdException w:name="heading 3" w:semiHidden="1" w:uiPriority="9" w:unhideWhenUsed="1" w:qFormat="1"/>
-    <w:lsdException w:name="heading 4" w:semiHidden="1" w:uiPriority="9" w:unhideWhenUsed="1" w:qFormat="1"/>
-    <w:lsdException w:name="heading 5" w:semiHidden="1" w:uiPriority="9" w:unhideWhenUsed="1" w:qFormat="1"/>
-    <w:lsdException w:name="heading 6" w:semiHidden="1" w:uiPriority="9" w:unhideWhenUsed="1" w:qFormat="1"/>
-    <w:lsdException w:name="heading 7" w:semiHidden="1" w:uiPriority="9" w:unhideWhenUsed="1" w:qFormat="1"/>
-    <w:lsdException w:name="heading 8" w:semiHidden="1" w:uiPriority="9" w:unhideWhenUsed="1" w:qFormat="1"/>
-    <w:lsdException w:name="heading 9" w:semiHidden="1" w:uiPriority="9" w:unhideWhenUsed="1" w:qFormat="1"/>
+    <w:lsdException w:name="heading 2" w:uiPriority="9" w:semiHidden="1" w:unhideWhenUsed="1" w:qFormat="1"/>
+    <w:lsdException w:name="heading 3" w:uiPriority="9" w:semiHidden="1" w:unhideWhenUsed="1" w:qFormat="1"/>
+    <w:lsdException w:name="heading 4" w:uiPriority="9" w:semiHidden="1" w:unhideWhenUsed="1" w:qFormat="1"/>
+    <w:lsdException w:name="heading 5" w:uiPriority="9" w:semiHidden="1" w:unhideWhenUsed="1" w:qFormat="1"/>
+    <w:lsdException w:name="heading 6" w:uiPriority="9" w:semiHidden="1" w:unhideWhenUsed="1" w:qFormat="1"/>
+    <w:lsdException w:name="heading 7" w:uiPriority="9" w:semiHidden="1" w:unhideWhenUsed="1" w:qFormat="1"/>
+    <w:lsdException w:name="heading 8" w:uiPriority="9" w:semiHidden="1" w:unhideWhenUsed="1" w:qFormat="1"/>
+    <w:lsdException w:name="heading 9" w:uiPriority="9" w:semiHidden="1" w:unhideWhenUsed="1" w:qFormat="1"/>
     <w:lsdException w:name="index 1" w:semiHidden="1" w:unhideWhenUsed="1"/>
     <w:lsdException w:name="index 2" w:semiHidden="1" w:unhideWhenUsed="1"/>
     <w:lsdException w:name="index 3" w:semiHidden="1" w:unhideWhenUsed="1"/>
@@ -177,22 +181,22 @@
     <w:lsdException w:name="index 7" w:semiHidden="1" w:unhideWhenUsed="1"/>
     <w:lsdException w:name="index 8" w:semiHidden="1" w:unhideWhenUsed="1"/>
     <w:lsdException w:name="index 9" w:semiHidden="1" w:unhideWhenUsed="1"/>
-    <w:lsdException w:name="toc 1" w:semiHidden="1" w:uiPriority="39" w:unhideWhenUsed="1"/>
-    <w:lsdException w:name="toc 2" w:semiHidden="1" w:uiPriority="39" w:unhideWhenUsed="1"/>
-    <w:lsdException w:name="toc 3" w:semiHidden="1" w:uiPriority="39" w:unhideWhenUsed="1"/>
-    <w:lsdException w:name="toc 4" w:semiHidden="1" w:uiPriority="39" w:unhideWhenUsed="1"/>
-    <w:lsdException w:name="toc 5" w:semiHidden="1" w:uiPriority="39" w:unhideWhenUsed="1"/>
-    <w:lsdException w:name="toc 6" w:semiHidden="1" w:uiPriority="39" w:unhideWhenUsed="1"/>
-    <w:lsdException w:name="toc 7" w:semiHidden="1" w:uiPriority="39" w:unhideWhenUsed="1"/>
-    <w:lsdException w:name="toc 8" w:semiHidden="1" w:uiPriority="39" w:unhideWhenUsed="1"/>
-    <w:lsdException w:name="toc 9" w:semiHidden="1" w:uiPriority="39" w:unhideWhenUsed="1"/>
+    <w:lsdException w:name="toc 1" w:uiPriority="39" w:semiHidden="1" w:unhideWhenUsed="1"/>
+    <w:lsdException w:name="toc 2" w:uiPriority="39" w:semiHidden="1" w:unhideWhenUsed="1"/>
+    <w:lsdException w:name="toc 3" w:uiPriority="39" w:semiHidden="1" w:unhideWhenUsed="1"/>
+    <w:lsdException w:name="toc 4" w:uiPriority="39" w:semiHidden="1" w:unhideWhenUsed="1"/>
+    <w:lsdException w:name="toc 5" w:uiPriority="39" w:semiHidden="1" w:unhideWhenUsed="1"/>
+    <w:lsdException w:name="toc 6" w:uiPriority="39" w:semiHidden="1" w:unhideWhenUsed="1"/>
+    <w:lsdException w:name="toc 7" w:uiPriority="39" w:semiHidden="1" w:unhideWhenUsed="1"/>
+    <w:lsdException w:name="toc 8" w:uiPriority="39" w:semiHidden="1" w:unhideWhenUsed="1"/>
+    <w:lsdException w:name="toc 9" w:uiPriority="39" w:semiHidden="1" w:unhideWhenUsed="1"/>
     <w:lsdException w:name="Normal Indent" w:semiHidden="1" w:unhideWhenUsed="1"/>
     <w:lsdException w:name="footnote text" w:semiHidden="1" w:unhideWhenUsed="1"/>
     <w:lsdException w:name="annotation text" w:semiHidden="1" w:unhideWhenUsed="1"/>
     <w:lsdException w:name="header" w:semiHidden="1" w:unhideWhenUsed="1"/>
     <w:lsdException w:name="footer" w:semiHidden="1" w:unhideWhenUsed="1"/>
     <w:lsdException w:name="index heading" w:semiHidden="1" w:unhideWhenUsed="1"/>
-    <w:lsdException w:name="caption" w:semiHidden="1" w:uiPriority="35" w:unhideWhenUsed="1" w:qFormat="1"/>
+    <w:lsdException w:name="caption" w:uiPriority="35" w:semiHidden="1" w:unhideWhenUsed="1" w:qFormat="1"/>
     <w:lsdException w:name="table of figures" w:semiHidden="1" w:unhideWhenUsed="1"/>
     <w:lsdException w:name="envelope address" w:semiHidden="1" w:unhideWhenUsed="1"/>
     <w:lsdException w:name="envelope return" w:semiHidden="1" w:unhideWhenUsed="1"/>
@@ -223,7 +227,7 @@
     <w:lsdException w:name="Title" w:uiPriority="10" w:qFormat="1"/>
     <w:lsdException w:name="Closing" w:semiHidden="1" w:unhideWhenUsed="1"/>
     <w:lsdException w:name="Signature" w:semiHidden="1" w:unhideWhenUsed="1"/>
-    <w:lsdException w:name="Default Paragraph Font" w:semiHidden="1" w:uiPriority="1" w:unhideWhenUsed="1"/>
+    <w:lsdException w:name="Default Paragraph Font" w:uiPriority="1" w:semiHidden="1" w:unhideWhenUsed="1"/>
     <w:lsdException w:name="Body Text" w:semiHidden="1" w:unhideWhenUsed="1"/>
     <w:lsdException w:name="Body Text Indent" w:semiHidden="1" w:unhideWhenUsed="1"/>
     <w:lsdException w:name="List Continue" w:semiHidden="1" w:unhideWhenUsed="1"/>
@@ -420,8 +424,8 @@
     <w:lsdException w:name="Subtle Reference" w:uiPriority="31" w:qFormat="1"/>
     <w:lsdException w:name="Intense Reference" w:uiPriority="32" w:qFormat="1"/>
     <w:lsdException w:name="Book Title" w:uiPriority="33" w:qFormat="1"/>
-    <w:lsdException w:name="Bibliography" w:semiHidden="1" w:uiPriority="37" w:unhideWhenUsed="1"/>
-    <w:lsdException w:name="TOC Heading" w:semiHidden="1" w:uiPriority="39" w:unhideWhenUsed="1" w:qFormat="1"/>
+    <w:lsdException w:name="Bibliography" w:uiPriority="37" w:semiHidden="1" w:unhideWhenUsed="1"/>
+    <w:lsdException w:name="TOC Heading" w:uiPriority="39" w:semiHidden="1" w:unhideWhenUsed="1" w:qFormat="1"/>
     <w:lsdException w:name="Plain Table 1" w:uiPriority="41"/>
     <w:lsdException w:name="Plain Table 2" w:uiPriority="42"/>
     <w:lsdException w:name="Plain Table 3" w:uiPriority="43"/>
@@ -532,13 +536,27 @@
     <w:lsdException w:name="Unresolved Mention" w:semiHidden="1" w:unhideWhenUsed="1"/>
     <w:lsdException w:name="Smart Link" w:semiHidden="1" w:unhideWhenUsed="1"/>
   </w:latentStyles>
-  <w:style w:type="paragraph" w:default="1" w:styleId="Normal">
+  <w:style w:type="paragraph" w:styleId="Normal" w:default="1">
     <w:name w:val="Normal"/>
     <w:qFormat/>
     <w:rsid w:val="00090688"/>
+    <w:pPr>
+      <w:widowControl/>
+      <w:bidi w:val="0"/>
+      <w:spacing w:lineRule="auto" w:line="259" w:before="0" w:after="160"/>
+      <w:jc w:val="left"/>
+    </w:pPr>
+    <w:rPr>
+      <w:rFonts w:ascii="Calibri" w:hAnsi="Calibri" w:eastAsia="" w:cs="" w:asciiTheme="minorHAnsi" w:cstheme="minorBidi" w:eastAsiaTheme="minorEastAsia" w:hAnsiTheme="minorHAnsi"/>
+      <w:color w:val="auto"/>
+      <w:kern w:val="0"/>
+      <w:sz w:val="22"/>
+      <w:szCs w:val="22"/>
+      <w:lang w:val="en-US" w:eastAsia="en-US" w:bidi="ar-SA"/>
+    </w:rPr>
   </w:style>
   <w:style w:type="paragraph" w:styleId="Heading1">
-    <w:name w:val="heading 1"/>
+    <w:name w:val="Heading 1"/>
     <w:basedOn w:val="Normal"/>
     <w:next w:val="Normal"/>
     <w:link w:val="Heading1Char"/>
@@ -546,20 +564,20 @@
     <w:qFormat/>
     <w:rsid w:val="00090688"/>
     <w:pPr>
-      <w:keepNext/>
+      <w:keepNext w:val="true"/>
       <w:keepLines/>
-      <w:spacing w:before="400" w:after="40" w:line="240" w:lineRule="auto"/>
+      <w:spacing w:lineRule="auto" w:line="240" w:before="400" w:after="40"/>
       <w:outlineLvl w:val="0"/>
     </w:pPr>
     <w:rPr>
-      <w:rFonts w:asciiTheme="majorHAnsi" w:eastAsiaTheme="majorEastAsia" w:hAnsiTheme="majorHAnsi" w:cstheme="majorBidi"/>
+      <w:rFonts w:ascii="Calibri Light" w:hAnsi="Calibri Light" w:eastAsia="" w:cs="" w:asciiTheme="majorHAnsi" w:cstheme="majorBidi" w:eastAsiaTheme="majorEastAsia" w:hAnsiTheme="majorHAnsi"/>
       <w:color w:val="1F3864" w:themeColor="accent1" w:themeShade="80"/>
       <w:sz w:val="36"/>
       <w:szCs w:val="36"/>
     </w:rPr>
   </w:style>
   <w:style w:type="paragraph" w:styleId="Heading2">
-    <w:name w:val="heading 2"/>
+    <w:name w:val="Heading 2"/>
     <w:basedOn w:val="Normal"/>
     <w:next w:val="Normal"/>
     <w:link w:val="Heading2Char"/>
@@ -569,20 +587,20 @@
     <w:qFormat/>
     <w:rsid w:val="00090688"/>
     <w:pPr>
-      <w:keepNext/>
+      <w:keepNext w:val="true"/>
       <w:keepLines/>
-      <w:spacing w:before="40" w:after="0" w:line="240" w:lineRule="auto"/>
+      <w:spacing w:lineRule="auto" w:line="240" w:before="40" w:after="0"/>
       <w:outlineLvl w:val="1"/>
     </w:pPr>
     <w:rPr>
-      <w:rFonts w:asciiTheme="majorHAnsi" w:eastAsiaTheme="majorEastAsia" w:hAnsiTheme="majorHAnsi" w:cstheme="majorBidi"/>
-      <w:color w:val="2F5496" w:themeColor="accent1" w:themeShade="BF"/>
+      <w:rFonts w:ascii="Calibri Light" w:hAnsi="Calibri Light" w:eastAsia="" w:cs="" w:asciiTheme="majorHAnsi" w:cstheme="majorBidi" w:eastAsiaTheme="majorEastAsia" w:hAnsiTheme="majorHAnsi"/>
+      <w:color w:val="2F5496" w:themeColor="accent1" w:themeShade="bf"/>
       <w:sz w:val="32"/>
       <w:szCs w:val="32"/>
     </w:rPr>
   </w:style>
   <w:style w:type="paragraph" w:styleId="Heading3">
-    <w:name w:val="heading 3"/>
+    <w:name w:val="Heading 3"/>
     <w:basedOn w:val="Normal"/>
     <w:next w:val="Normal"/>
     <w:link w:val="Heading3Char"/>
@@ -592,20 +610,20 @@
     <w:qFormat/>
     <w:rsid w:val="00090688"/>
     <w:pPr>
-      <w:keepNext/>
+      <w:keepNext w:val="true"/>
       <w:keepLines/>
-      <w:spacing w:before="40" w:after="0" w:line="240" w:lineRule="auto"/>
+      <w:spacing w:lineRule="auto" w:line="240" w:before="40" w:after="0"/>
       <w:outlineLvl w:val="2"/>
     </w:pPr>
     <w:rPr>
-      <w:rFonts w:asciiTheme="majorHAnsi" w:eastAsiaTheme="majorEastAsia" w:hAnsiTheme="majorHAnsi" w:cstheme="majorBidi"/>
-      <w:color w:val="2F5496" w:themeColor="accent1" w:themeShade="BF"/>
+      <w:rFonts w:ascii="Calibri Light" w:hAnsi="Calibri Light" w:eastAsia="" w:cs="" w:asciiTheme="majorHAnsi" w:cstheme="majorBidi" w:eastAsiaTheme="majorEastAsia" w:hAnsiTheme="majorHAnsi"/>
+      <w:color w:val="2F5496" w:themeColor="accent1" w:themeShade="bf"/>
       <w:sz w:val="28"/>
       <w:szCs w:val="28"/>
     </w:rPr>
   </w:style>
   <w:style w:type="paragraph" w:styleId="Heading4">
-    <w:name w:val="heading 4"/>
+    <w:name w:val="Heading 4"/>
     <w:basedOn w:val="Normal"/>
     <w:next w:val="Normal"/>
     <w:link w:val="Heading4Char"/>
@@ -615,20 +633,20 @@
     <w:qFormat/>
     <w:rsid w:val="00090688"/>
     <w:pPr>
-      <w:keepNext/>
+      <w:keepNext w:val="true"/>
       <w:keepLines/>
       <w:spacing w:before="40" w:after="0"/>
       <w:outlineLvl w:val="3"/>
     </w:pPr>
     <w:rPr>
-      <w:rFonts w:asciiTheme="majorHAnsi" w:eastAsiaTheme="majorEastAsia" w:hAnsiTheme="majorHAnsi" w:cstheme="majorBidi"/>
-      <w:color w:val="2F5496" w:themeColor="accent1" w:themeShade="BF"/>
+      <w:rFonts w:ascii="Calibri Light" w:hAnsi="Calibri Light" w:eastAsia="" w:cs="" w:asciiTheme="majorHAnsi" w:cstheme="majorBidi" w:eastAsiaTheme="majorEastAsia" w:hAnsiTheme="majorHAnsi"/>
+      <w:color w:val="2F5496" w:themeColor="accent1" w:themeShade="bf"/>
       <w:sz w:val="24"/>
       <w:szCs w:val="24"/>
     </w:rPr>
   </w:style>
   <w:style w:type="paragraph" w:styleId="Heading5">
-    <w:name w:val="heading 5"/>
+    <w:name w:val="Heading 5"/>
     <w:basedOn w:val="Normal"/>
     <w:next w:val="Normal"/>
     <w:link w:val="Heading5Char"/>
@@ -638,19 +656,19 @@
     <w:qFormat/>
     <w:rsid w:val="00090688"/>
     <w:pPr>
-      <w:keepNext/>
+      <w:keepNext w:val="true"/>
       <w:keepLines/>
       <w:spacing w:before="40" w:after="0"/>
       <w:outlineLvl w:val="4"/>
     </w:pPr>
     <w:rPr>
-      <w:rFonts w:asciiTheme="majorHAnsi" w:eastAsiaTheme="majorEastAsia" w:hAnsiTheme="majorHAnsi" w:cstheme="majorBidi"/>
+      <w:rFonts w:ascii="Calibri Light" w:hAnsi="Calibri Light" w:eastAsia="" w:cs="" w:asciiTheme="majorHAnsi" w:cstheme="majorBidi" w:eastAsiaTheme="majorEastAsia" w:hAnsiTheme="majorHAnsi"/>
       <w:caps/>
-      <w:color w:val="2F5496" w:themeColor="accent1" w:themeShade="BF"/>
+      <w:color w:val="2F5496" w:themeColor="accent1" w:themeShade="bf"/>
     </w:rPr>
   </w:style>
   <w:style w:type="paragraph" w:styleId="Heading6">
-    <w:name w:val="heading 6"/>
+    <w:name w:val="Heading 6"/>
     <w:basedOn w:val="Normal"/>
     <w:next w:val="Normal"/>
     <w:link w:val="Heading6Char"/>
@@ -660,13 +678,13 @@
     <w:qFormat/>
     <w:rsid w:val="00090688"/>
     <w:pPr>
-      <w:keepNext/>
+      <w:keepNext w:val="true"/>
       <w:keepLines/>
       <w:spacing w:before="40" w:after="0"/>
       <w:outlineLvl w:val="5"/>
     </w:pPr>
     <w:rPr>
-      <w:rFonts w:asciiTheme="majorHAnsi" w:eastAsiaTheme="majorEastAsia" w:hAnsiTheme="majorHAnsi" w:cstheme="majorBidi"/>
+      <w:rFonts w:ascii="Calibri Light" w:hAnsi="Calibri Light" w:eastAsia="" w:cs="" w:asciiTheme="majorHAnsi" w:cstheme="majorBidi" w:eastAsiaTheme="majorEastAsia" w:hAnsiTheme="majorHAnsi"/>
       <w:i/>
       <w:iCs/>
       <w:caps/>
@@ -674,7 +692,7 @@
     </w:rPr>
   </w:style>
   <w:style w:type="paragraph" w:styleId="Heading7">
-    <w:name w:val="heading 7"/>
+    <w:name w:val="Heading 7"/>
     <w:basedOn w:val="Normal"/>
     <w:next w:val="Normal"/>
     <w:link w:val="Heading7Char"/>
@@ -684,20 +702,20 @@
     <w:qFormat/>
     <w:rsid w:val="00090688"/>
     <w:pPr>
-      <w:keepNext/>
+      <w:keepNext w:val="true"/>
       <w:keepLines/>
       <w:spacing w:before="40" w:after="0"/>
       <w:outlineLvl w:val="6"/>
     </w:pPr>
     <w:rPr>
-      <w:rFonts w:asciiTheme="majorHAnsi" w:eastAsiaTheme="majorEastAsia" w:hAnsiTheme="majorHAnsi" w:cstheme="majorBidi"/>
+      <w:rFonts w:ascii="Calibri Light" w:hAnsi="Calibri Light" w:eastAsia="" w:cs="" w:asciiTheme="majorHAnsi" w:cstheme="majorBidi" w:eastAsiaTheme="majorEastAsia" w:hAnsiTheme="majorHAnsi"/>
       <w:b/>
       <w:bCs/>
       <w:color w:val="1F3864" w:themeColor="accent1" w:themeShade="80"/>
     </w:rPr>
   </w:style>
   <w:style w:type="paragraph" w:styleId="Heading8">
-    <w:name w:val="heading 8"/>
+    <w:name w:val="Heading 8"/>
     <w:basedOn w:val="Normal"/>
     <w:next w:val="Normal"/>
     <w:link w:val="Heading8Char"/>
@@ -707,13 +725,13 @@
     <w:qFormat/>
     <w:rsid w:val="00090688"/>
     <w:pPr>
-      <w:keepNext/>
+      <w:keepNext w:val="true"/>
       <w:keepLines/>
       <w:spacing w:before="40" w:after="0"/>
       <w:outlineLvl w:val="7"/>
     </w:pPr>
     <w:rPr>
-      <w:rFonts w:asciiTheme="majorHAnsi" w:eastAsiaTheme="majorEastAsia" w:hAnsiTheme="majorHAnsi" w:cstheme="majorBidi"/>
+      <w:rFonts w:ascii="Calibri Light" w:hAnsi="Calibri Light" w:eastAsia="" w:cs="" w:asciiTheme="majorHAnsi" w:cstheme="majorBidi" w:eastAsiaTheme="majorEastAsia" w:hAnsiTheme="majorHAnsi"/>
       <w:b/>
       <w:bCs/>
       <w:i/>
@@ -722,7 +740,7 @@
     </w:rPr>
   </w:style>
   <w:style w:type="paragraph" w:styleId="Heading9">
-    <w:name w:val="heading 9"/>
+    <w:name w:val="Heading 9"/>
     <w:basedOn w:val="Normal"/>
     <w:next w:val="Normal"/>
     <w:link w:val="Heading9Char"/>
@@ -732,23 +750,499 @@
     <w:qFormat/>
     <w:rsid w:val="00090688"/>
     <w:pPr>
-      <w:keepNext/>
+      <w:keepNext w:val="true"/>
       <w:keepLines/>
       <w:spacing w:before="40" w:after="0"/>
       <w:outlineLvl w:val="8"/>
     </w:pPr>
     <w:rPr>
-      <w:rFonts w:asciiTheme="majorHAnsi" w:eastAsiaTheme="majorEastAsia" w:hAnsiTheme="majorHAnsi" w:cstheme="majorBidi"/>
+      <w:rFonts w:ascii="Calibri Light" w:hAnsi="Calibri Light" w:eastAsia="" w:cs="" w:asciiTheme="majorHAnsi" w:cstheme="majorBidi" w:eastAsiaTheme="majorEastAsia" w:hAnsiTheme="majorHAnsi"/>
       <w:i/>
       <w:iCs/>
       <w:color w:val="1F3864" w:themeColor="accent1" w:themeShade="80"/>
     </w:rPr>
   </w:style>
-  <w:style w:type="character" w:default="1" w:styleId="DefaultParagraphFont">
+  <w:style w:type="character" w:styleId="DefaultParagraphFont" w:default="1">
     <w:name w:val="Default Paragraph Font"/>
     <w:uiPriority w:val="1"/>
     <w:semiHidden/>
     <w:unhideWhenUsed/>
+    <w:qFormat/>
+    <w:rPr/>
+  </w:style>
+  <w:style w:type="character" w:styleId="Heading1Char" w:customStyle="1">
+    <w:name w:val="Heading 1 Char"/>
+    <w:basedOn w:val="DefaultParagraphFont"/>
+    <w:link w:val="Heading1"/>
+    <w:uiPriority w:val="9"/>
+    <w:qFormat/>
+    <w:rsid w:val="00090688"/>
+    <w:rPr>
+      <w:rFonts w:ascii="Calibri Light" w:hAnsi="Calibri Light" w:eastAsia="" w:cs="" w:asciiTheme="majorHAnsi" w:cstheme="majorBidi" w:eastAsiaTheme="majorEastAsia" w:hAnsiTheme="majorHAnsi"/>
+      <w:color w:val="1F3864" w:themeColor="accent1" w:themeShade="80"/>
+      <w:sz w:val="36"/>
+      <w:szCs w:val="36"/>
+    </w:rPr>
+  </w:style>
+  <w:style w:type="character" w:styleId="Heading2Char" w:customStyle="1">
+    <w:name w:val="Heading 2 Char"/>
+    <w:basedOn w:val="DefaultParagraphFont"/>
+    <w:link w:val="Heading2"/>
+    <w:uiPriority w:val="9"/>
+    <w:semiHidden/>
+    <w:qFormat/>
+    <w:rsid w:val="00090688"/>
+    <w:rPr>
+      <w:rFonts w:ascii="Calibri Light" w:hAnsi="Calibri Light" w:eastAsia="" w:cs="" w:asciiTheme="majorHAnsi" w:cstheme="majorBidi" w:eastAsiaTheme="majorEastAsia" w:hAnsiTheme="majorHAnsi"/>
+      <w:color w:val="2F5496" w:themeColor="accent1" w:themeShade="bf"/>
+      <w:sz w:val="32"/>
+      <w:szCs w:val="32"/>
+    </w:rPr>
+  </w:style>
+  <w:style w:type="character" w:styleId="Heading3Char" w:customStyle="1">
+    <w:name w:val="Heading 3 Char"/>
+    <w:basedOn w:val="DefaultParagraphFont"/>
+    <w:link w:val="Heading3"/>
+    <w:uiPriority w:val="9"/>
+    <w:semiHidden/>
+    <w:qFormat/>
+    <w:rsid w:val="00090688"/>
+    <w:rPr>
+      <w:rFonts w:ascii="Calibri Light" w:hAnsi="Calibri Light" w:eastAsia="" w:cs="" w:asciiTheme="majorHAnsi" w:cstheme="majorBidi" w:eastAsiaTheme="majorEastAsia" w:hAnsiTheme="majorHAnsi"/>
+      <w:color w:val="2F5496" w:themeColor="accent1" w:themeShade="bf"/>
+      <w:sz w:val="28"/>
+      <w:szCs w:val="28"/>
+    </w:rPr>
+  </w:style>
+  <w:style w:type="character" w:styleId="Heading4Char" w:customStyle="1">
+    <w:name w:val="Heading 4 Char"/>
+    <w:basedOn w:val="DefaultParagraphFont"/>
+    <w:link w:val="Heading4"/>
+    <w:uiPriority w:val="9"/>
+    <w:semiHidden/>
+    <w:qFormat/>
+    <w:rsid w:val="00090688"/>
+    <w:rPr>
+      <w:rFonts w:ascii="Calibri Light" w:hAnsi="Calibri Light" w:eastAsia="" w:cs="" w:asciiTheme="majorHAnsi" w:cstheme="majorBidi" w:eastAsiaTheme="majorEastAsia" w:hAnsiTheme="majorHAnsi"/>
+      <w:color w:val="2F5496" w:themeColor="accent1" w:themeShade="bf"/>
+      <w:sz w:val="24"/>
+      <w:szCs w:val="24"/>
+    </w:rPr>
+  </w:style>
+  <w:style w:type="character" w:styleId="Heading5Char" w:customStyle="1">
+    <w:name w:val="Heading 5 Char"/>
+    <w:basedOn w:val="DefaultParagraphFont"/>
+    <w:link w:val="Heading5"/>
+    <w:uiPriority w:val="9"/>
+    <w:semiHidden/>
+    <w:qFormat/>
+    <w:rsid w:val="00090688"/>
+    <w:rPr>
+      <w:rFonts w:ascii="Calibri Light" w:hAnsi="Calibri Light" w:eastAsia="" w:cs="" w:asciiTheme="majorHAnsi" w:cstheme="majorBidi" w:eastAsiaTheme="majorEastAsia" w:hAnsiTheme="majorHAnsi"/>
+      <w:caps/>
+      <w:color w:val="2F5496" w:themeColor="accent1" w:themeShade="bf"/>
+    </w:rPr>
+  </w:style>
+  <w:style w:type="character" w:styleId="Heading6Char" w:customStyle="1">
+    <w:name w:val="Heading 6 Char"/>
+    <w:basedOn w:val="DefaultParagraphFont"/>
+    <w:link w:val="Heading6"/>
+    <w:uiPriority w:val="9"/>
+    <w:semiHidden/>
+    <w:qFormat/>
+    <w:rsid w:val="00090688"/>
+    <w:rPr>
+      <w:rFonts w:ascii="Calibri Light" w:hAnsi="Calibri Light" w:eastAsia="" w:cs="" w:asciiTheme="majorHAnsi" w:cstheme="majorBidi" w:eastAsiaTheme="majorEastAsia" w:hAnsiTheme="majorHAnsi"/>
+      <w:i/>
+      <w:iCs/>
+      <w:caps/>
+      <w:color w:val="1F3864" w:themeColor="accent1" w:themeShade="80"/>
+    </w:rPr>
+  </w:style>
+  <w:style w:type="character" w:styleId="Heading7Char" w:customStyle="1">
+    <w:name w:val="Heading 7 Char"/>
+    <w:basedOn w:val="DefaultParagraphFont"/>
+    <w:link w:val="Heading7"/>
+    <w:uiPriority w:val="9"/>
+    <w:semiHidden/>
+    <w:qFormat/>
+    <w:rsid w:val="00090688"/>
+    <w:rPr>
+      <w:rFonts w:ascii="Calibri Light" w:hAnsi="Calibri Light" w:eastAsia="" w:cs="" w:asciiTheme="majorHAnsi" w:cstheme="majorBidi" w:eastAsiaTheme="majorEastAsia" w:hAnsiTheme="majorHAnsi"/>
+      <w:b/>
+      <w:bCs/>
+      <w:color w:val="1F3864" w:themeColor="accent1" w:themeShade="80"/>
+    </w:rPr>
+  </w:style>
+  <w:style w:type="character" w:styleId="Heading8Char" w:customStyle="1">
+    <w:name w:val="Heading 8 Char"/>
+    <w:basedOn w:val="DefaultParagraphFont"/>
+    <w:link w:val="Heading8"/>
+    <w:uiPriority w:val="9"/>
+    <w:semiHidden/>
+    <w:qFormat/>
+    <w:rsid w:val="00090688"/>
+    <w:rPr>
+      <w:rFonts w:ascii="Calibri Light" w:hAnsi="Calibri Light" w:eastAsia="" w:cs="" w:asciiTheme="majorHAnsi" w:cstheme="majorBidi" w:eastAsiaTheme="majorEastAsia" w:hAnsiTheme="majorHAnsi"/>
+      <w:b/>
+      <w:bCs/>
+      <w:i/>
+      <w:iCs/>
+      <w:color w:val="1F3864" w:themeColor="accent1" w:themeShade="80"/>
+    </w:rPr>
+  </w:style>
+  <w:style w:type="character" w:styleId="Heading9Char" w:customStyle="1">
+    <w:name w:val="Heading 9 Char"/>
+    <w:basedOn w:val="DefaultParagraphFont"/>
+    <w:link w:val="Heading9"/>
+    <w:uiPriority w:val="9"/>
+    <w:semiHidden/>
+    <w:qFormat/>
+    <w:rsid w:val="00090688"/>
+    <w:rPr>
+      <w:rFonts w:ascii="Calibri Light" w:hAnsi="Calibri Light" w:eastAsia="" w:cs="" w:asciiTheme="majorHAnsi" w:cstheme="majorBidi" w:eastAsiaTheme="majorEastAsia" w:hAnsiTheme="majorHAnsi"/>
+      <w:i/>
+      <w:iCs/>
+      <w:color w:val="1F3864" w:themeColor="accent1" w:themeShade="80"/>
+    </w:rPr>
+  </w:style>
+  <w:style w:type="character" w:styleId="TitleChar" w:customStyle="1">
+    <w:name w:val="Title Char"/>
+    <w:basedOn w:val="DefaultParagraphFont"/>
+    <w:link w:val="Title"/>
+    <w:uiPriority w:val="10"/>
+    <w:qFormat/>
+    <w:rsid w:val="00090688"/>
+    <w:rPr>
+      <w:rFonts w:ascii="Calibri Light" w:hAnsi="Calibri Light" w:eastAsia="" w:cs="" w:asciiTheme="majorHAnsi" w:cstheme="majorBidi" w:eastAsiaTheme="majorEastAsia" w:hAnsiTheme="majorHAnsi"/>
+      <w:caps/>
+      <w:color w:val="44546A" w:themeColor="text2"/>
+      <w:spacing w:val="-15"/>
+      <w:sz w:val="72"/>
+      <w:szCs w:val="72"/>
+    </w:rPr>
+  </w:style>
+  <w:style w:type="character" w:styleId="SubtitleChar" w:customStyle="1">
+    <w:name w:val="Subtitle Char"/>
+    <w:basedOn w:val="DefaultParagraphFont"/>
+    <w:link w:val="Subtitle"/>
+    <w:uiPriority w:val="11"/>
+    <w:qFormat/>
+    <w:rsid w:val="00090688"/>
+    <w:rPr>
+      <w:rFonts w:ascii="Calibri Light" w:hAnsi="Calibri Light" w:eastAsia="" w:cs="" w:asciiTheme="majorHAnsi" w:cstheme="majorBidi" w:eastAsiaTheme="majorEastAsia" w:hAnsiTheme="majorHAnsi"/>
+      <w:color w:val="4472C4" w:themeColor="accent1"/>
+      <w:sz w:val="28"/>
+      <w:szCs w:val="28"/>
+    </w:rPr>
+  </w:style>
+  <w:style w:type="character" w:styleId="Strong">
+    <w:name w:val="Strong"/>
+    <w:basedOn w:val="DefaultParagraphFont"/>
+    <w:uiPriority w:val="22"/>
+    <w:qFormat/>
+    <w:rsid w:val="00090688"/>
+    <w:rPr>
+      <w:b/>
+      <w:bCs/>
+    </w:rPr>
+  </w:style>
+  <w:style w:type="character" w:styleId="Emphasis">
+    <w:name w:val="Emphasis"/>
+    <w:basedOn w:val="DefaultParagraphFont"/>
+    <w:uiPriority w:val="20"/>
+    <w:qFormat/>
+    <w:rsid w:val="00090688"/>
+    <w:rPr>
+      <w:i/>
+      <w:iCs/>
+    </w:rPr>
+  </w:style>
+  <w:style w:type="character" w:styleId="QuoteChar" w:customStyle="1">
+    <w:name w:val="Quote Char"/>
+    <w:basedOn w:val="DefaultParagraphFont"/>
+    <w:link w:val="Quote"/>
+    <w:uiPriority w:val="29"/>
+    <w:qFormat/>
+    <w:rsid w:val="00090688"/>
+    <w:rPr>
+      <w:color w:val="44546A" w:themeColor="text2"/>
+      <w:sz w:val="24"/>
+      <w:szCs w:val="24"/>
+    </w:rPr>
+  </w:style>
+  <w:style w:type="character" w:styleId="IntenseQuoteChar" w:customStyle="1">
+    <w:name w:val="Intense Quote Char"/>
+    <w:basedOn w:val="DefaultParagraphFont"/>
+    <w:link w:val="IntenseQuote"/>
+    <w:uiPriority w:val="30"/>
+    <w:qFormat/>
+    <w:rsid w:val="00090688"/>
+    <w:rPr>
+      <w:rFonts w:ascii="Calibri Light" w:hAnsi="Calibri Light" w:eastAsia="" w:cs="" w:asciiTheme="majorHAnsi" w:cstheme="majorBidi" w:eastAsiaTheme="majorEastAsia" w:hAnsiTheme="majorHAnsi"/>
+      <w:color w:val="44546A" w:themeColor="text2"/>
+      <w:spacing w:val="-6"/>
+      <w:sz w:val="32"/>
+      <w:szCs w:val="32"/>
+    </w:rPr>
+  </w:style>
+  <w:style w:type="character" w:styleId="SubtleEmphasis">
+    <w:name w:val="Subtle Emphasis"/>
+    <w:basedOn w:val="DefaultParagraphFont"/>
+    <w:uiPriority w:val="19"/>
+    <w:qFormat/>
+    <w:rsid w:val="00090688"/>
+    <w:rPr>
+      <w:i/>
+      <w:iCs/>
+      <w:color w:val="595959" w:themeColor="text1" w:themeTint="a6"/>
+    </w:rPr>
+  </w:style>
+  <w:style w:type="character" w:styleId="IntenseEmphasis">
+    <w:name w:val="Intense Emphasis"/>
+    <w:basedOn w:val="DefaultParagraphFont"/>
+    <w:uiPriority w:val="21"/>
+    <w:qFormat/>
+    <w:rsid w:val="00090688"/>
+    <w:rPr>
+      <w:b/>
+      <w:bCs/>
+      <w:i/>
+      <w:iCs/>
+    </w:rPr>
+  </w:style>
+  <w:style w:type="character" w:styleId="SubtleReference">
+    <w:name w:val="Subtle Reference"/>
+    <w:basedOn w:val="DefaultParagraphFont"/>
+    <w:uiPriority w:val="31"/>
+    <w:qFormat/>
+    <w:rsid w:val="00090688"/>
+    <w:rPr>
+      <w:smallCaps/>
+      <w:color w:val="595959" w:themeColor="text1" w:themeTint="a6"/>
+      <w:u w:val="none" w:color="7F7F7F"/>
+    </w:rPr>
+  </w:style>
+  <w:style w:type="character" w:styleId="IntenseReference">
+    <w:name w:val="Intense Reference"/>
+    <w:basedOn w:val="DefaultParagraphFont"/>
+    <w:uiPriority w:val="32"/>
+    <w:qFormat/>
+    <w:rsid w:val="00090688"/>
+    <w:rPr>
+      <w:b/>
+      <w:bCs/>
+      <w:smallCaps/>
+      <w:color w:val="44546A" w:themeColor="text2"/>
+      <w:u w:val="single"/>
+    </w:rPr>
+  </w:style>
+  <w:style w:type="character" w:styleId="BookTitle">
+    <w:name w:val="Book Title"/>
+    <w:basedOn w:val="DefaultParagraphFont"/>
+    <w:uiPriority w:val="33"/>
+    <w:qFormat/>
+    <w:rsid w:val="00090688"/>
+    <w:rPr>
+      <w:b/>
+      <w:bCs/>
+      <w:smallCaps/>
+      <w:spacing w:val="10"/>
+    </w:rPr>
+  </w:style>
+  <w:style w:type="paragraph" w:styleId="Heading">
+    <w:name w:val="Heading"/>
+    <w:basedOn w:val="Normal"/>
+    <w:next w:val="TextBody"/>
+    <w:qFormat/>
+    <w:pPr>
+      <w:keepNext w:val="true"/>
+      <w:spacing w:before="240" w:after="120"/>
+    </w:pPr>
+    <w:rPr>
+      <w:rFonts w:ascii="Liberation Sans" w:hAnsi="Liberation Sans" w:eastAsia="Noto Sans CJK SC" w:cs="Lohit Devanagari"/>
+      <w:sz w:val="28"/>
+      <w:szCs w:val="28"/>
+    </w:rPr>
+  </w:style>
+  <w:style w:type="paragraph" w:styleId="TextBody">
+    <w:name w:val="Body Text"/>
+    <w:basedOn w:val="Normal"/>
+    <w:pPr>
+      <w:spacing w:lineRule="auto" w:line="276" w:before="0" w:after="140"/>
+    </w:pPr>
+    <w:rPr/>
+  </w:style>
+  <w:style w:type="paragraph" w:styleId="List">
+    <w:name w:val="List"/>
+    <w:basedOn w:val="TextBody"/>
+    <w:pPr/>
+    <w:rPr>
+      <w:rFonts w:cs="Lohit Devanagari"/>
+    </w:rPr>
+  </w:style>
+  <w:style w:type="paragraph" w:styleId="Caption">
+    <w:name w:val="Caption"/>
+    <w:basedOn w:val="Normal"/>
+    <w:qFormat/>
+    <w:pPr>
+      <w:suppressLineNumbers/>
+      <w:spacing w:before="120" w:after="120"/>
+    </w:pPr>
+    <w:rPr>
+      <w:rFonts w:cs="Lohit Devanagari"/>
+      <w:i/>
+      <w:iCs/>
+      <w:sz w:val="24"/>
+      <w:szCs w:val="24"/>
+    </w:rPr>
+  </w:style>
+  <w:style w:type="paragraph" w:styleId="Index">
+    <w:name w:val="Index"/>
+    <w:basedOn w:val="Normal"/>
+    <w:qFormat/>
+    <w:pPr>
+      <w:suppressLineNumbers/>
+    </w:pPr>
+    <w:rPr>
+      <w:rFonts w:cs="Lohit Devanagari"/>
+    </w:rPr>
+  </w:style>
+  <w:style w:type="paragraph" w:styleId="Caption1">
+    <w:name w:val="caption"/>
+    <w:basedOn w:val="Normal"/>
+    <w:next w:val="Normal"/>
+    <w:uiPriority w:val="35"/>
+    <w:semiHidden/>
+    <w:unhideWhenUsed/>
+    <w:qFormat/>
+    <w:rsid w:val="00090688"/>
+    <w:pPr>
+      <w:spacing w:lineRule="auto" w:line="240"/>
+    </w:pPr>
+    <w:rPr>
+      <w:b/>
+      <w:bCs/>
+      <w:smallCaps/>
+      <w:color w:val="44546A" w:themeColor="text2"/>
+    </w:rPr>
+  </w:style>
+  <w:style w:type="paragraph" w:styleId="Title">
+    <w:name w:val="Title"/>
+    <w:basedOn w:val="Normal"/>
+    <w:next w:val="Normal"/>
+    <w:link w:val="TitleChar"/>
+    <w:uiPriority w:val="10"/>
+    <w:qFormat/>
+    <w:rsid w:val="00090688"/>
+    <w:pPr>
+      <w:spacing w:lineRule="auto" w:line="204" w:before="0" w:after="0"/>
+      <w:contextualSpacing/>
+    </w:pPr>
+    <w:rPr>
+      <w:rFonts w:ascii="Calibri Light" w:hAnsi="Calibri Light" w:eastAsia="" w:cs="" w:asciiTheme="majorHAnsi" w:cstheme="majorBidi" w:eastAsiaTheme="majorEastAsia" w:hAnsiTheme="majorHAnsi"/>
+      <w:caps/>
+      <w:color w:val="44546A" w:themeColor="text2"/>
+      <w:spacing w:val="-15"/>
+      <w:sz w:val="72"/>
+      <w:szCs w:val="72"/>
+    </w:rPr>
+  </w:style>
+  <w:style w:type="paragraph" w:styleId="Subtitle">
+    <w:name w:val="Subtitle"/>
+    <w:basedOn w:val="Normal"/>
+    <w:next w:val="Normal"/>
+    <w:link w:val="SubtitleChar"/>
+    <w:uiPriority w:val="11"/>
+    <w:qFormat/>
+    <w:rsid w:val="00090688"/>
+    <w:pPr>
+      <w:spacing w:lineRule="auto" w:line="240" w:before="0" w:after="240"/>
+    </w:pPr>
+    <w:rPr>
+      <w:rFonts w:ascii="Calibri Light" w:hAnsi="Calibri Light" w:eastAsia="" w:cs="" w:asciiTheme="majorHAnsi" w:cstheme="majorBidi" w:eastAsiaTheme="majorEastAsia" w:hAnsiTheme="majorHAnsi"/>
+      <w:color w:val="4472C4" w:themeColor="accent1"/>
+      <w:sz w:val="28"/>
+      <w:szCs w:val="28"/>
+    </w:rPr>
+  </w:style>
+  <w:style w:type="paragraph" w:styleId="NoSpacing">
+    <w:name w:val="No Spacing"/>
+    <w:uiPriority w:val="1"/>
+    <w:qFormat/>
+    <w:rsid w:val="00090688"/>
+    <w:pPr>
+      <w:widowControl/>
+      <w:bidi w:val="0"/>
+      <w:spacing w:lineRule="auto" w:line="240" w:before="0" w:after="0"/>
+      <w:jc w:val="left"/>
+    </w:pPr>
+    <w:rPr>
+      <w:rFonts w:ascii="Calibri" w:hAnsi="Calibri" w:eastAsia="" w:cs="" w:asciiTheme="minorHAnsi" w:cstheme="minorBidi" w:eastAsiaTheme="minorEastAsia" w:hAnsiTheme="minorHAnsi"/>
+      <w:color w:val="auto"/>
+      <w:kern w:val="0"/>
+      <w:sz w:val="22"/>
+      <w:szCs w:val="22"/>
+      <w:lang w:val="en-US" w:eastAsia="en-US" w:bidi="ar-SA"/>
+    </w:rPr>
+  </w:style>
+  <w:style w:type="paragraph" w:styleId="Quote">
+    <w:name w:val="Quote"/>
+    <w:basedOn w:val="Normal"/>
+    <w:next w:val="Normal"/>
+    <w:link w:val="QuoteChar"/>
+    <w:uiPriority w:val="29"/>
+    <w:qFormat/>
+    <w:rsid w:val="00090688"/>
+    <w:pPr>
+      <w:spacing w:before="120" w:after="120"/>
+      <w:ind w:left="720" w:hanging="0"/>
+    </w:pPr>
+    <w:rPr>
+      <w:color w:val="44546A" w:themeColor="text2"/>
+      <w:sz w:val="24"/>
+      <w:szCs w:val="24"/>
+    </w:rPr>
+  </w:style>
+  <w:style w:type="paragraph" w:styleId="IntenseQuote">
+    <w:name w:val="Intense Quote"/>
+    <w:basedOn w:val="Normal"/>
+    <w:next w:val="Normal"/>
+    <w:link w:val="IntenseQuoteChar"/>
+    <w:uiPriority w:val="30"/>
+    <w:qFormat/>
+    <w:rsid w:val="00090688"/>
+    <w:pPr>
+      <w:spacing w:lineRule="auto" w:line="240" w:beforeAutospacing="1" w:after="240"/>
+      <w:ind w:left="720" w:hanging="0"/>
+      <w:jc w:val="center"/>
+    </w:pPr>
+    <w:rPr>
+      <w:rFonts w:ascii="Calibri Light" w:hAnsi="Calibri Light" w:eastAsia="" w:cs="" w:asciiTheme="majorHAnsi" w:cstheme="majorBidi" w:eastAsiaTheme="majorEastAsia" w:hAnsiTheme="majorHAnsi"/>
+      <w:color w:val="44546A" w:themeColor="text2"/>
+      <w:spacing w:val="-6"/>
+      <w:sz w:val="32"/>
+      <w:szCs w:val="32"/>
+    </w:rPr>
+  </w:style>
+  <w:style w:type="paragraph" w:styleId="TOCHeading">
+    <w:name w:val="TOC Heading"/>
+    <w:basedOn w:val="Heading1"/>
+    <w:next w:val="Normal"/>
+    <w:uiPriority w:val="39"/>
+    <w:semiHidden/>
+    <w:unhideWhenUsed/>
+    <w:qFormat/>
+    <w:rsid w:val="00090688"/>
+    <w:pPr/>
+    <w:rPr/>
+  </w:style>
+  <w:style w:type="numbering" w:styleId="NoList" w:default="1">
+    <w:name w:val="No List"/>
+    <w:uiPriority w:val="99"/>
+    <w:semiHidden/>
+    <w:unhideWhenUsed/>
+    <w:qFormat/>
   </w:style>
   <w:style w:type="table" w:default="1" w:styleId="TableNormal">
     <w:name w:val="Normal Table"/>
@@ -764,402 +1258,6 @@
         <w:right w:w="108" w:type="dxa"/>
       </w:tblCellMar>
     </w:tblPr>
-  </w:style>
-  <w:style w:type="numbering" w:default="1" w:styleId="NoList">
-    <w:name w:val="No List"/>
-    <w:uiPriority w:val="99"/>
-    <w:semiHidden/>
-    <w:unhideWhenUsed/>
-  </w:style>
-  <w:style w:type="character" w:customStyle="1" w:styleId="Heading1Char">
-    <w:name w:val="Heading 1 Char"/>
-    <w:basedOn w:val="DefaultParagraphFont"/>
-    <w:link w:val="Heading1"/>
-    <w:uiPriority w:val="9"/>
-    <w:rsid w:val="00090688"/>
-    <w:rPr>
-      <w:rFonts w:asciiTheme="majorHAnsi" w:eastAsiaTheme="majorEastAsia" w:hAnsiTheme="majorHAnsi" w:cstheme="majorBidi"/>
-      <w:color w:val="1F3864" w:themeColor="accent1" w:themeShade="80"/>
-      <w:sz w:val="36"/>
-      <w:szCs w:val="36"/>
-    </w:rPr>
-  </w:style>
-  <w:style w:type="character" w:customStyle="1" w:styleId="Heading2Char">
-    <w:name w:val="Heading 2 Char"/>
-    <w:basedOn w:val="DefaultParagraphFont"/>
-    <w:link w:val="Heading2"/>
-    <w:uiPriority w:val="9"/>
-    <w:semiHidden/>
-    <w:rsid w:val="00090688"/>
-    <w:rPr>
-      <w:rFonts w:asciiTheme="majorHAnsi" w:eastAsiaTheme="majorEastAsia" w:hAnsiTheme="majorHAnsi" w:cstheme="majorBidi"/>
-      <w:color w:val="2F5496" w:themeColor="accent1" w:themeShade="BF"/>
-      <w:sz w:val="32"/>
-      <w:szCs w:val="32"/>
-    </w:rPr>
-  </w:style>
-  <w:style w:type="character" w:customStyle="1" w:styleId="Heading3Char">
-    <w:name w:val="Heading 3 Char"/>
-    <w:basedOn w:val="DefaultParagraphFont"/>
-    <w:link w:val="Heading3"/>
-    <w:uiPriority w:val="9"/>
-    <w:semiHidden/>
-    <w:rsid w:val="00090688"/>
-    <w:rPr>
-      <w:rFonts w:asciiTheme="majorHAnsi" w:eastAsiaTheme="majorEastAsia" w:hAnsiTheme="majorHAnsi" w:cstheme="majorBidi"/>
-      <w:color w:val="2F5496" w:themeColor="accent1" w:themeShade="BF"/>
-      <w:sz w:val="28"/>
-      <w:szCs w:val="28"/>
-    </w:rPr>
-  </w:style>
-  <w:style w:type="character" w:customStyle="1" w:styleId="Heading4Char">
-    <w:name w:val="Heading 4 Char"/>
-    <w:basedOn w:val="DefaultParagraphFont"/>
-    <w:link w:val="Heading4"/>
-    <w:uiPriority w:val="9"/>
-    <w:semiHidden/>
-    <w:rsid w:val="00090688"/>
-    <w:rPr>
-      <w:rFonts w:asciiTheme="majorHAnsi" w:eastAsiaTheme="majorEastAsia" w:hAnsiTheme="majorHAnsi" w:cstheme="majorBidi"/>
-      <w:color w:val="2F5496" w:themeColor="accent1" w:themeShade="BF"/>
-      <w:sz w:val="24"/>
-      <w:szCs w:val="24"/>
-    </w:rPr>
-  </w:style>
-  <w:style w:type="character" w:customStyle="1" w:styleId="Heading5Char">
-    <w:name w:val="Heading 5 Char"/>
-    <w:basedOn w:val="DefaultParagraphFont"/>
-    <w:link w:val="Heading5"/>
-    <w:uiPriority w:val="9"/>
-    <w:semiHidden/>
-    <w:rsid w:val="00090688"/>
-    <w:rPr>
-      <w:rFonts w:asciiTheme="majorHAnsi" w:eastAsiaTheme="majorEastAsia" w:hAnsiTheme="majorHAnsi" w:cstheme="majorBidi"/>
-      <w:caps/>
-      <w:color w:val="2F5496" w:themeColor="accent1" w:themeShade="BF"/>
-    </w:rPr>
-  </w:style>
-  <w:style w:type="character" w:customStyle="1" w:styleId="Heading6Char">
-    <w:name w:val="Heading 6 Char"/>
-    <w:basedOn w:val="DefaultParagraphFont"/>
-    <w:link w:val="Heading6"/>
-    <w:uiPriority w:val="9"/>
-    <w:semiHidden/>
-    <w:rsid w:val="00090688"/>
-    <w:rPr>
-      <w:rFonts w:asciiTheme="majorHAnsi" w:eastAsiaTheme="majorEastAsia" w:hAnsiTheme="majorHAnsi" w:cstheme="majorBidi"/>
-      <w:i/>
-      <w:iCs/>
-      <w:caps/>
-      <w:color w:val="1F3864" w:themeColor="accent1" w:themeShade="80"/>
-    </w:rPr>
-  </w:style>
-  <w:style w:type="character" w:customStyle="1" w:styleId="Heading7Char">
-    <w:name w:val="Heading 7 Char"/>
-    <w:basedOn w:val="DefaultParagraphFont"/>
-    <w:link w:val="Heading7"/>
-    <w:uiPriority w:val="9"/>
-    <w:semiHidden/>
-    <w:rsid w:val="00090688"/>
-    <w:rPr>
-      <w:rFonts w:asciiTheme="majorHAnsi" w:eastAsiaTheme="majorEastAsia" w:hAnsiTheme="majorHAnsi" w:cstheme="majorBidi"/>
-      <w:b/>
-      <w:bCs/>
-      <w:color w:val="1F3864" w:themeColor="accent1" w:themeShade="80"/>
-    </w:rPr>
-  </w:style>
-  <w:style w:type="character" w:customStyle="1" w:styleId="Heading8Char">
-    <w:name w:val="Heading 8 Char"/>
-    <w:basedOn w:val="DefaultParagraphFont"/>
-    <w:link w:val="Heading8"/>
-    <w:uiPriority w:val="9"/>
-    <w:semiHidden/>
-    <w:rsid w:val="00090688"/>
-    <w:rPr>
-      <w:rFonts w:asciiTheme="majorHAnsi" w:eastAsiaTheme="majorEastAsia" w:hAnsiTheme="majorHAnsi" w:cstheme="majorBidi"/>
-      <w:b/>
-      <w:bCs/>
-      <w:i/>
-      <w:iCs/>
-      <w:color w:val="1F3864" w:themeColor="accent1" w:themeShade="80"/>
-    </w:rPr>
-  </w:style>
-  <w:style w:type="character" w:customStyle="1" w:styleId="Heading9Char">
-    <w:name w:val="Heading 9 Char"/>
-    <w:basedOn w:val="DefaultParagraphFont"/>
-    <w:link w:val="Heading9"/>
-    <w:uiPriority w:val="9"/>
-    <w:semiHidden/>
-    <w:rsid w:val="00090688"/>
-    <w:rPr>
-      <w:rFonts w:asciiTheme="majorHAnsi" w:eastAsiaTheme="majorEastAsia" w:hAnsiTheme="majorHAnsi" w:cstheme="majorBidi"/>
-      <w:i/>
-      <w:iCs/>
-      <w:color w:val="1F3864" w:themeColor="accent1" w:themeShade="80"/>
-    </w:rPr>
-  </w:style>
-  <w:style w:type="paragraph" w:styleId="Caption">
-    <w:name w:val="caption"/>
-    <w:basedOn w:val="Normal"/>
-    <w:next w:val="Normal"/>
-    <w:uiPriority w:val="35"/>
-    <w:semiHidden/>
-    <w:unhideWhenUsed/>
-    <w:qFormat/>
-    <w:rsid w:val="00090688"/>
-    <w:pPr>
-      <w:spacing w:line="240" w:lineRule="auto"/>
-    </w:pPr>
-    <w:rPr>
-      <w:b/>
-      <w:bCs/>
-      <w:smallCaps/>
-      <w:color w:val="44546A" w:themeColor="text2"/>
-    </w:rPr>
-  </w:style>
-  <w:style w:type="paragraph" w:styleId="Title">
-    <w:name w:val="Title"/>
-    <w:basedOn w:val="Normal"/>
-    <w:next w:val="Normal"/>
-    <w:link w:val="TitleChar"/>
-    <w:uiPriority w:val="10"/>
-    <w:qFormat/>
-    <w:rsid w:val="00090688"/>
-    <w:pPr>
-      <w:spacing w:after="0" w:line="204" w:lineRule="auto"/>
-      <w:contextualSpacing/>
-    </w:pPr>
-    <w:rPr>
-      <w:rFonts w:asciiTheme="majorHAnsi" w:eastAsiaTheme="majorEastAsia" w:hAnsiTheme="majorHAnsi" w:cstheme="majorBidi"/>
-      <w:caps/>
-      <w:color w:val="44546A" w:themeColor="text2"/>
-      <w:spacing w:val="-15"/>
-      <w:sz w:val="72"/>
-      <w:szCs w:val="72"/>
-    </w:rPr>
-  </w:style>
-  <w:style w:type="character" w:customStyle="1" w:styleId="TitleChar">
-    <w:name w:val="Title Char"/>
-    <w:basedOn w:val="DefaultParagraphFont"/>
-    <w:link w:val="Title"/>
-    <w:uiPriority w:val="10"/>
-    <w:rsid w:val="00090688"/>
-    <w:rPr>
-      <w:rFonts w:asciiTheme="majorHAnsi" w:eastAsiaTheme="majorEastAsia" w:hAnsiTheme="majorHAnsi" w:cstheme="majorBidi"/>
-      <w:caps/>
-      <w:color w:val="44546A" w:themeColor="text2"/>
-      <w:spacing w:val="-15"/>
-      <w:sz w:val="72"/>
-      <w:szCs w:val="72"/>
-    </w:rPr>
-  </w:style>
-  <w:style w:type="paragraph" w:styleId="Subtitle">
-    <w:name w:val="Subtitle"/>
-    <w:basedOn w:val="Normal"/>
-    <w:next w:val="Normal"/>
-    <w:link w:val="SubtitleChar"/>
-    <w:uiPriority w:val="11"/>
-    <w:qFormat/>
-    <w:rsid w:val="00090688"/>
-    <w:pPr>
-      <w:numPr>
-        <w:ilvl w:val="1"/>
-      </w:numPr>
-      <w:spacing w:after="240" w:line="240" w:lineRule="auto"/>
-    </w:pPr>
-    <w:rPr>
-      <w:rFonts w:asciiTheme="majorHAnsi" w:eastAsiaTheme="majorEastAsia" w:hAnsiTheme="majorHAnsi" w:cstheme="majorBidi"/>
-      <w:color w:val="4472C4" w:themeColor="accent1"/>
-      <w:sz w:val="28"/>
-      <w:szCs w:val="28"/>
-    </w:rPr>
-  </w:style>
-  <w:style w:type="character" w:customStyle="1" w:styleId="SubtitleChar">
-    <w:name w:val="Subtitle Char"/>
-    <w:basedOn w:val="DefaultParagraphFont"/>
-    <w:link w:val="Subtitle"/>
-    <w:uiPriority w:val="11"/>
-    <w:rsid w:val="00090688"/>
-    <w:rPr>
-      <w:rFonts w:asciiTheme="majorHAnsi" w:eastAsiaTheme="majorEastAsia" w:hAnsiTheme="majorHAnsi" w:cstheme="majorBidi"/>
-      <w:color w:val="4472C4" w:themeColor="accent1"/>
-      <w:sz w:val="28"/>
-      <w:szCs w:val="28"/>
-    </w:rPr>
-  </w:style>
-  <w:style w:type="character" w:styleId="Strong">
-    <w:name w:val="Strong"/>
-    <w:basedOn w:val="DefaultParagraphFont"/>
-    <w:uiPriority w:val="22"/>
-    <w:qFormat/>
-    <w:rsid w:val="00090688"/>
-    <w:rPr>
-      <w:b/>
-      <w:bCs/>
-    </w:rPr>
-  </w:style>
-  <w:style w:type="character" w:styleId="Emphasis">
-    <w:name w:val="Emphasis"/>
-    <w:basedOn w:val="DefaultParagraphFont"/>
-    <w:uiPriority w:val="20"/>
-    <w:qFormat/>
-    <w:rsid w:val="00090688"/>
-    <w:rPr>
-      <w:i/>
-      <w:iCs/>
-    </w:rPr>
-  </w:style>
-  <w:style w:type="paragraph" w:styleId="NoSpacing">
-    <w:name w:val="No Spacing"/>
-    <w:uiPriority w:val="1"/>
-    <w:qFormat/>
-    <w:rsid w:val="00090688"/>
-    <w:pPr>
-      <w:spacing w:after="0" w:line="240" w:lineRule="auto"/>
-    </w:pPr>
-  </w:style>
-  <w:style w:type="paragraph" w:styleId="Quote">
-    <w:name w:val="Quote"/>
-    <w:basedOn w:val="Normal"/>
-    <w:next w:val="Normal"/>
-    <w:link w:val="QuoteChar"/>
-    <w:uiPriority w:val="29"/>
-    <w:qFormat/>
-    <w:rsid w:val="00090688"/>
-    <w:pPr>
-      <w:spacing w:before="120" w:after="120"/>
-      <w:ind w:left="720"/>
-    </w:pPr>
-    <w:rPr>
-      <w:color w:val="44546A" w:themeColor="text2"/>
-      <w:sz w:val="24"/>
-      <w:szCs w:val="24"/>
-    </w:rPr>
-  </w:style>
-  <w:style w:type="character" w:customStyle="1" w:styleId="QuoteChar">
-    <w:name w:val="Quote Char"/>
-    <w:basedOn w:val="DefaultParagraphFont"/>
-    <w:link w:val="Quote"/>
-    <w:uiPriority w:val="29"/>
-    <w:rsid w:val="00090688"/>
-    <w:rPr>
-      <w:color w:val="44546A" w:themeColor="text2"/>
-      <w:sz w:val="24"/>
-      <w:szCs w:val="24"/>
-    </w:rPr>
-  </w:style>
-  <w:style w:type="paragraph" w:styleId="IntenseQuote">
-    <w:name w:val="Intense Quote"/>
-    <w:basedOn w:val="Normal"/>
-    <w:next w:val="Normal"/>
-    <w:link w:val="IntenseQuoteChar"/>
-    <w:uiPriority w:val="30"/>
-    <w:qFormat/>
-    <w:rsid w:val="00090688"/>
-    <w:pPr>
-      <w:spacing w:before="100" w:beforeAutospacing="1" w:after="240" w:line="240" w:lineRule="auto"/>
-      <w:ind w:left="720"/>
-      <w:jc w:val="center"/>
-    </w:pPr>
-    <w:rPr>
-      <w:rFonts w:asciiTheme="majorHAnsi" w:eastAsiaTheme="majorEastAsia" w:hAnsiTheme="majorHAnsi" w:cstheme="majorBidi"/>
-      <w:color w:val="44546A" w:themeColor="text2"/>
-      <w:spacing w:val="-6"/>
-      <w:sz w:val="32"/>
-      <w:szCs w:val="32"/>
-    </w:rPr>
-  </w:style>
-  <w:style w:type="character" w:customStyle="1" w:styleId="IntenseQuoteChar">
-    <w:name w:val="Intense Quote Char"/>
-    <w:basedOn w:val="DefaultParagraphFont"/>
-    <w:link w:val="IntenseQuote"/>
-    <w:uiPriority w:val="30"/>
-    <w:rsid w:val="00090688"/>
-    <w:rPr>
-      <w:rFonts w:asciiTheme="majorHAnsi" w:eastAsiaTheme="majorEastAsia" w:hAnsiTheme="majorHAnsi" w:cstheme="majorBidi"/>
-      <w:color w:val="44546A" w:themeColor="text2"/>
-      <w:spacing w:val="-6"/>
-      <w:sz w:val="32"/>
-      <w:szCs w:val="32"/>
-    </w:rPr>
-  </w:style>
-  <w:style w:type="character" w:styleId="SubtleEmphasis">
-    <w:name w:val="Subtle Emphasis"/>
-    <w:basedOn w:val="DefaultParagraphFont"/>
-    <w:uiPriority w:val="19"/>
-    <w:qFormat/>
-    <w:rsid w:val="00090688"/>
-    <w:rPr>
-      <w:i/>
-      <w:iCs/>
-      <w:color w:val="595959" w:themeColor="text1" w:themeTint="A6"/>
-    </w:rPr>
-  </w:style>
-  <w:style w:type="character" w:styleId="IntenseEmphasis">
-    <w:name w:val="Intense Emphasis"/>
-    <w:basedOn w:val="DefaultParagraphFont"/>
-    <w:uiPriority w:val="21"/>
-    <w:qFormat/>
-    <w:rsid w:val="00090688"/>
-    <w:rPr>
-      <w:b/>
-      <w:bCs/>
-      <w:i/>
-      <w:iCs/>
-    </w:rPr>
-  </w:style>
-  <w:style w:type="character" w:styleId="SubtleReference">
-    <w:name w:val="Subtle Reference"/>
-    <w:basedOn w:val="DefaultParagraphFont"/>
-    <w:uiPriority w:val="31"/>
-    <w:qFormat/>
-    <w:rsid w:val="00090688"/>
-    <w:rPr>
-      <w:smallCaps/>
-      <w:color w:val="595959" w:themeColor="text1" w:themeTint="A6"/>
-      <w:u w:val="none" w:color="7F7F7F" w:themeColor="text1" w:themeTint="80"/>
-      <w:bdr w:val="none" w:sz="0" w:space="0" w:color="auto"/>
-    </w:rPr>
-  </w:style>
-  <w:style w:type="character" w:styleId="IntenseReference">
-    <w:name w:val="Intense Reference"/>
-    <w:basedOn w:val="DefaultParagraphFont"/>
-    <w:uiPriority w:val="32"/>
-    <w:qFormat/>
-    <w:rsid w:val="00090688"/>
-    <w:rPr>
-      <w:b/>
-      <w:bCs/>
-      <w:smallCaps/>
-      <w:color w:val="44546A" w:themeColor="text2"/>
-      <w:u w:val="single"/>
-    </w:rPr>
-  </w:style>
-  <w:style w:type="character" w:styleId="BookTitle">
-    <w:name w:val="Book Title"/>
-    <w:basedOn w:val="DefaultParagraphFont"/>
-    <w:uiPriority w:val="33"/>
-    <w:qFormat/>
-    <w:rsid w:val="00090688"/>
-    <w:rPr>
-      <w:b/>
-      <w:bCs/>
-      <w:smallCaps/>
-      <w:spacing w:val="10"/>
-    </w:rPr>
-  </w:style>
-  <w:style w:type="paragraph" w:styleId="TOCHeading">
-    <w:name w:val="TOC Heading"/>
-    <w:basedOn w:val="Heading1"/>
-    <w:next w:val="Normal"/>
-    <w:uiPriority w:val="39"/>
-    <w:semiHidden/>
-    <w:unhideWhenUsed/>
-    <w:qFormat/>
-    <w:rsid w:val="00090688"/>
-    <w:pPr>
-      <w:outlineLvl w:val="9"/>
-    </w:pPr>
   </w:style>
 </w:styles>
 </file>

</xml_diff>